<commit_message>
final version ready for submission
</commit_message>
<xml_diff>
--- a/pa1/output/pa1_SiruiFeng.docx
+++ b/pa1/output/pa1_SiruiFeng.docx
@@ -45,13 +45,8 @@
     </w:p>
     <w:p>
       <w:r>
-        <w:t xml:space="preserve">Field Name: </w:t>
-      </w:r>
-      <w:proofErr w:type="spellStart"/>
-      <w:r>
-        <w:t>First_name</w:t>
-      </w:r>
-      <w:proofErr w:type="spellEnd"/>
+        <w:t>Field Name: First_name</w:t>
+      </w:r>
     </w:p>
     <w:p>
       <w:r>
@@ -70,13 +65,8 @@
     <w:p/>
     <w:p>
       <w:r>
-        <w:t xml:space="preserve">Field Name: </w:t>
-      </w:r>
-      <w:proofErr w:type="spellStart"/>
-      <w:r>
-        <w:t>Last_name</w:t>
-      </w:r>
-      <w:proofErr w:type="spellEnd"/>
+        <w:t>Field Name: Last_name</w:t>
+      </w:r>
     </w:p>
     <w:p>
       <w:r>
@@ -202,13 +192,8 @@
     <w:p/>
     <w:p>
       <w:r>
-        <w:t xml:space="preserve">Field Name: </w:t>
-      </w:r>
-      <w:proofErr w:type="spellStart"/>
-      <w:r>
-        <w:t>Days_missed</w:t>
-      </w:r>
-      <w:proofErr w:type="spellEnd"/>
+        <w:t>Field Name: Days_missed</w:t>
+      </w:r>
     </w:p>
     <w:p>
       <w:r>
@@ -436,40 +421,20 @@
         </w:numPr>
       </w:pPr>
       <w:r>
-        <w:t>They have the same</w:t>
-      </w:r>
-      <w:r>
-        <w:t xml:space="preserve"> probability of graduating. </w:t>
-      </w:r>
-      <w:r>
-        <w:t xml:space="preserve">Adam and Chris share same characteristics and differ only by 10,000 of family income; Bob and David also share identical characteristics except for 10,000 of family income. Thus, we should </w:t>
-      </w:r>
-      <w:r>
-        <w:t xml:space="preserve">expect the difference of likelihood between Adam and Chris and </w:t>
-      </w:r>
-      <w:r>
-        <w:t xml:space="preserve">the difference between </w:t>
-      </w:r>
-      <w:r>
-        <w:t xml:space="preserve">Bob and David being the same. And because Adam and Bob </w:t>
-      </w:r>
-      <w:r>
-        <w:t>have the same probability, we should expect Chris and David have the same probability of graduation</w:t>
-      </w:r>
-      <w:proofErr w:type="gramStart"/>
-      <w:r>
-        <w:t>.</w:t>
-      </w:r>
-      <w:r>
-        <w:softHyphen/>
-      </w:r>
-      <w:r>
-        <w:softHyphen/>
-      </w:r>
-      <w:r>
-        <w:softHyphen/>
-      </w:r>
-      <w:proofErr w:type="gramEnd"/>
+        <w:t>Cannot tell based on the information provided</w:t>
+      </w:r>
+      <w:r>
+        <w:t xml:space="preserve">. </w:t>
+      </w:r>
+      <w:r>
+        <w:t>In order to infer the comparison</w:t>
+      </w:r>
+      <w:r>
+        <w:t xml:space="preserve"> of Chris and David from a logistic regression</w:t>
+      </w:r>
+      <w:r>
+        <w:t xml:space="preserve"> model with polynomial explanatory variables, we need more information on their other characteristics.</w:t>
+      </w:r>
     </w:p>
     <w:p>
       <w:pPr>
@@ -480,36 +445,73 @@
         </w:numPr>
       </w:pPr>
       <w:r>
-        <w:t xml:space="preserve">Holding other characteristics constant, an African American male student </w:t>
+        <w:t>Holding oth</w:t>
+      </w:r>
+      <w:r>
+        <w:t xml:space="preserve">er characteristics constant, </w:t>
+      </w:r>
+      <w:r>
+        <w:t>African American male student</w:t>
+      </w:r>
+      <w:r>
+        <w:t>s</w:t>
+      </w:r>
+      <w:r>
+        <w:t xml:space="preserve"> </w:t>
       </w:r>
       <w:r>
         <w:t>are less likely to graduate compared to</w:t>
       </w:r>
       <w:r>
-        <w:t xml:space="preserve"> male student</w:t>
+        <w:t xml:space="preserve"> </w:t>
+      </w:r>
+      <w:r>
+        <w:t xml:space="preserve">African American </w:t>
+      </w:r>
+      <w:r>
+        <w:t>male student</w:t>
       </w:r>
       <w:r>
         <w:t>s</w:t>
       </w:r>
       <w:r>
-        <w:t xml:space="preserve"> and African American </w:t>
-      </w:r>
-      <w:proofErr w:type="gramStart"/>
-      <w:r>
-        <w:t>student</w:t>
+        <w:t xml:space="preserve"> and </w:t>
+      </w:r>
+      <w:r>
+        <w:t xml:space="preserve">non </w:t>
+      </w:r>
+      <w:r>
+        <w:t>African American student</w:t>
       </w:r>
       <w:r>
         <w:t>s</w:t>
       </w:r>
       <w:r>
+        <w:t xml:space="preserve"> (including all gender)</w:t>
+      </w:r>
+      <w:r>
         <w:t>.</w:t>
       </w:r>
-      <w:proofErr w:type="gramEnd"/>
-      <w:r>
-        <w:t xml:space="preserve"> This does not imply that African American males are more likely to not graduate than African American females.</w:t>
-      </w:r>
-      <w:r>
-        <w:t xml:space="preserve"> Similarly, we need more information to compare African American males and non African American males.</w:t>
+      <w:r>
+        <w:t xml:space="preserve"> Thi</w:t>
+      </w:r>
+      <w:r>
+        <w:t>s implies</w:t>
+      </w:r>
+      <w:r>
+        <w:t xml:space="preserve"> that African American males are more likely to not graduate </w:t>
+      </w:r>
+      <w:r>
+        <w:t>compared to</w:t>
+      </w:r>
+      <w:r>
+        <w:t xml:space="preserve"> African American females</w:t>
+      </w:r>
+      <w:r>
+        <w:t xml:space="preserve"> and non-</w:t>
+      </w:r>
+      <w:r>
+        <w:t>African American males.</w:t>
       </w:r>
     </w:p>
     <w:p>
@@ -527,12 +529,15 @@
         <w:t xml:space="preserve">odel, the variables age and age </w:t>
       </w:r>
       <w:r>
-        <w:t>squ</w:t>
+        <w:t xml:space="preserve">squared allow age to have a </w:t>
+      </w:r>
+      <w:r>
+        <w:t>quadratic</w:t>
       </w:r>
       <w:bookmarkStart w:id="0" w:name="_GoBack"/>
       <w:bookmarkEnd w:id="0"/>
       <w:r>
-        <w:t>ared allow age to have a parabola effect on the likelihood of graduation – below a threshold, an increase of age is associated with a decrease in graduation probability; above that threshold, an increase of age is associated with an increase in graduation probability.</w:t>
+        <w:t xml:space="preserve"> effect on the likelihood of graduation – below a threshold, an increase of age is associated with a decrease in graduation probability; above that threshold, an increase of age is associated with an increase in graduation probability.</w:t>
       </w:r>
     </w:p>
     <w:p>

</xml_diff>